<commit_message>
add link to installation instructions
</commit_message>
<xml_diff>
--- a/Installation instructions.docx
+++ b/Installation instructions.docx
@@ -49,7 +49,15 @@
         <w:t>s</w:t>
       </w:r>
       <w:r>
-        <w:t xml:space="preserve"> on Windows 7/8/10, MacOS and Linux, but we</w:t>
+        <w:t xml:space="preserve"> on Windows 7/8/10, </w:t>
+      </w:r>
+      <w:proofErr w:type="spellStart"/>
+      <w:r>
+        <w:t>MacOS</w:t>
+      </w:r>
+      <w:proofErr w:type="spellEnd"/>
+      <w:r>
+        <w:t xml:space="preserve"> and Linux, but we</w:t>
       </w:r>
       <w:r>
         <w:t xml:space="preserve"> currently require R versions 3.2</w:t>
@@ -139,18 +147,34 @@
     </w:p>
     <w:p>
       <w:r>
-        <w:t>To install the package, open the “install.R” script contained in this folder</w:t>
-      </w:r>
-      <w:r>
-        <w:t>,</w:t>
+        <w:t>To install the package, open the “</w:t>
+      </w:r>
+      <w:proofErr w:type="spellStart"/>
+      <w:r>
+        <w:t>install.R</w:t>
+      </w:r>
+      <w:proofErr w:type="spellEnd"/>
+      <w:r>
+        <w:t xml:space="preserve">” script contained in </w:t>
+      </w:r>
+      <w:hyperlink r:id="rId7" w:history="1">
+        <w:r>
+          <w:rPr>
+            <w:rStyle w:val="Hyperlink"/>
+          </w:rPr>
+          <w:t>this folder</w:t>
+        </w:r>
+      </w:hyperlink>
+      <w:r>
+        <w:t>, in a new session of R (one with no packages loaded)</w:t>
+      </w:r>
+      <w:r>
+        <w:t>. Execute this script</w:t>
       </w:r>
       <w:bookmarkStart w:id="0" w:name="_GoBack"/>
       <w:bookmarkEnd w:id="0"/>
       <w:r>
-        <w:t xml:space="preserve"> in a new session of R (one with no packages loaded)</w:t>
-      </w:r>
-      <w:r>
-        <w:t xml:space="preserve">. Execute this script </w:t>
+        <w:t xml:space="preserve"> </w:t>
       </w:r>
       <w:r>
         <w:rPr>
@@ -177,7 +201,31 @@
         </w:numPr>
       </w:pPr>
       <w:r>
-        <w:t>Install the necessary dependent packages using the devtools R package (you will NOT need Rtools for this installation – so ignore that warning if you get it). Make sure all the packages can be loaded successfully.</w:t>
+        <w:t xml:space="preserve">Install the necessary dependent packages using the </w:t>
+      </w:r>
+      <w:proofErr w:type="spellStart"/>
+      <w:r>
+        <w:t>devtools</w:t>
+      </w:r>
+      <w:proofErr w:type="spellEnd"/>
+      <w:r>
+        <w:t xml:space="preserve"> R package (you will NOT need </w:t>
+      </w:r>
+      <w:proofErr w:type="spellStart"/>
+      <w:r>
+        <w:t>Rtools</w:t>
+      </w:r>
+      <w:proofErr w:type="spellEnd"/>
+      <w:r>
+        <w:t xml:space="preserve"> for this installation – so ignore that warning if you get it). Make sure all the packages can </w:t>
+      </w:r>
+      <w:proofErr w:type="gramStart"/>
+      <w:r>
+        <w:t>be</w:t>
+      </w:r>
+      <w:proofErr w:type="gramEnd"/>
+      <w:r>
+        <w:t xml:space="preserve"> loaded successfully.</w:t>
       </w:r>
     </w:p>
     <w:p>
@@ -214,7 +262,7 @@
                     <pic:cNvPicPr/>
                   </pic:nvPicPr>
                   <pic:blipFill>
-                    <a:blip r:embed="rId7" cstate="print"/>
+                    <a:blip r:embed="rId8" cstate="print"/>
                     <a:stretch>
                       <a:fillRect/>
                     </a:stretch>
@@ -252,7 +300,7 @@
       <w:r>
         <w:t xml:space="preserve"> (Cole: </w:t>
       </w:r>
-      <w:hyperlink r:id="rId8" w:history="1">
+      <w:hyperlink r:id="rId9" w:history="1">
         <w:r>
           <w:rPr>
             <w:rStyle w:val="Hyperlink"/>
@@ -263,7 +311,7 @@
       <w:r>
         <w:t xml:space="preserve"> and Kelli: </w:t>
       </w:r>
-      <w:hyperlink r:id="rId9" w:history="1">
+      <w:hyperlink r:id="rId10" w:history="1">
         <w:r>
           <w:rPr>
             <w:rStyle w:val="Hyperlink"/>

</xml_diff>

<commit_message>
add instructions for fixing network drive issues
</commit_message>
<xml_diff>
--- a/Installation instructions.docx
+++ b/Installation instructions.docx
@@ -10,7 +10,6 @@
         <w:t>Installation instructions for the ss3sim workshop – CAPAM 2015</w:t>
       </w:r>
     </w:p>
-    <w:p/>
     <w:p>
       <w:r>
         <w:t>T</w:t>
@@ -169,12 +168,7 @@
         <w:t>, in a new session of R (one with no packages loaded)</w:t>
       </w:r>
       <w:r>
-        <w:t>. Execute this script</w:t>
-      </w:r>
-      <w:bookmarkStart w:id="0" w:name="_GoBack"/>
-      <w:bookmarkEnd w:id="0"/>
-      <w:r>
-        <w:t xml:space="preserve"> </w:t>
+        <w:t xml:space="preserve">. Execute this script </w:t>
       </w:r>
       <w:r>
         <w:rPr>
@@ -199,6 +193,9 @@
           <w:ilvl w:val="0"/>
           <w:numId w:val="1"/>
         </w:numPr>
+        <w:rPr>
+          <w:sz w:val="20"/>
+        </w:rPr>
       </w:pPr>
       <w:r>
         <w:t xml:space="preserve">Install the necessary dependent packages using the </w:t>
@@ -217,15 +214,162 @@
       </w:r>
       <w:proofErr w:type="spellEnd"/>
       <w:r>
-        <w:t xml:space="preserve"> for this installation – so ignore that warning if you get it). Make sure all the packages can </w:t>
-      </w:r>
+        <w:t xml:space="preserve"> for this installation – so ignore that warning if you get it). Make sure all the packages can be loaded successfully.</w:t>
+      </w:r>
+      <w:r>
+        <w:br/>
+      </w:r>
+      <w:r>
+        <w:rPr>
+          <w:sz w:val="20"/>
+        </w:rPr>
+        <w:br/>
+      </w:r>
+      <w:r>
+        <w:rPr>
+          <w:sz w:val="18"/>
+        </w:rPr>
+        <w:t>[NOTE: Some NOAA computers use a network drive which causes problems with installing packages. If you’re getting an error trying to install a package via `</w:t>
+      </w:r>
+      <w:proofErr w:type="spellStart"/>
+      <w:r>
+        <w:rPr>
+          <w:sz w:val="18"/>
+        </w:rPr>
+        <w:t>install_github</w:t>
+      </w:r>
+      <w:proofErr w:type="spellEnd"/>
+      <w:r>
+        <w:rPr>
+          <w:sz w:val="18"/>
+        </w:rPr>
+        <w:t>` check your library paths with `.</w:t>
+      </w:r>
+      <w:proofErr w:type="spellStart"/>
       <w:proofErr w:type="gramStart"/>
       <w:r>
-        <w:t>be</w:t>
+        <w:rPr>
+          <w:sz w:val="18"/>
+        </w:rPr>
+        <w:t>libPaths</w:t>
+      </w:r>
+      <w:proofErr w:type="spellEnd"/>
+      <w:r>
+        <w:rPr>
+          <w:sz w:val="18"/>
+        </w:rPr>
+        <w:t>(</w:t>
       </w:r>
       <w:proofErr w:type="gramEnd"/>
       <w:r>
-        <w:t xml:space="preserve"> loaded successfully.</w:t>
+        <w:rPr>
+          <w:sz w:val="18"/>
+        </w:rPr>
+        <w:t>)’. If the first value (default) is a network drive, add a second local drive and install with ‘</w:t>
+      </w:r>
+      <w:proofErr w:type="spellStart"/>
+      <w:r>
+        <w:rPr>
+          <w:rFonts w:ascii="Arial" w:hAnsi="Arial" w:cs="Arial"/>
+          <w:color w:val="222222"/>
+          <w:sz w:val="16"/>
+          <w:szCs w:val="19"/>
+          <w:shd w:val="clear" w:color="auto" w:fill="FFFFFF"/>
+        </w:rPr>
+        <w:t>with_</w:t>
+      </w:r>
+      <w:proofErr w:type="gramStart"/>
+      <w:r>
+        <w:rPr>
+          <w:rFonts w:ascii="Arial" w:hAnsi="Arial" w:cs="Arial"/>
+          <w:color w:val="222222"/>
+          <w:sz w:val="16"/>
+          <w:szCs w:val="19"/>
+          <w:shd w:val="clear" w:color="auto" w:fill="FFFFFF"/>
+        </w:rPr>
+        <w:t>libpaths</w:t>
+      </w:r>
+      <w:proofErr w:type="spellEnd"/>
+      <w:r>
+        <w:rPr>
+          <w:rFonts w:ascii="Arial" w:hAnsi="Arial" w:cs="Arial"/>
+          <w:color w:val="222222"/>
+          <w:sz w:val="16"/>
+          <w:szCs w:val="19"/>
+          <w:shd w:val="clear" w:color="auto" w:fill="FFFFFF"/>
+        </w:rPr>
+        <w:t>(</w:t>
+      </w:r>
+      <w:proofErr w:type="gramEnd"/>
+      <w:r>
+        <w:rPr>
+          <w:rFonts w:ascii="Arial" w:hAnsi="Arial" w:cs="Arial"/>
+          <w:color w:val="222222"/>
+          <w:sz w:val="16"/>
+          <w:szCs w:val="19"/>
+          <w:shd w:val="clear" w:color="auto" w:fill="FFFFFF"/>
+        </w:rPr>
+        <w:t>new = .</w:t>
+      </w:r>
+      <w:proofErr w:type="spellStart"/>
+      <w:r>
+        <w:rPr>
+          <w:rFonts w:ascii="Arial" w:hAnsi="Arial" w:cs="Arial"/>
+          <w:color w:val="222222"/>
+          <w:sz w:val="16"/>
+          <w:szCs w:val="19"/>
+          <w:shd w:val="clear" w:color="auto" w:fill="FFFFFF"/>
+        </w:rPr>
+        <w:t>libPaths</w:t>
+      </w:r>
+      <w:proofErr w:type="spellEnd"/>
+      <w:r>
+        <w:rPr>
+          <w:rFonts w:ascii="Arial" w:hAnsi="Arial" w:cs="Arial"/>
+          <w:color w:val="222222"/>
+          <w:sz w:val="16"/>
+          <w:szCs w:val="19"/>
+          <w:shd w:val="clear" w:color="auto" w:fill="FFFFFF"/>
+        </w:rPr>
+        <w:t xml:space="preserve">()[2], </w:t>
+      </w:r>
+      <w:proofErr w:type="spellStart"/>
+      <w:r>
+        <w:rPr>
+          <w:rFonts w:ascii="Arial" w:hAnsi="Arial" w:cs="Arial"/>
+          <w:color w:val="222222"/>
+          <w:sz w:val="16"/>
+          <w:szCs w:val="19"/>
+          <w:shd w:val="clear" w:color="auto" w:fill="FFFFFF"/>
+        </w:rPr>
+        <w:t>install_github</w:t>
+      </w:r>
+      <w:proofErr w:type="spellEnd"/>
+      <w:r>
+        <w:rPr>
+          <w:rFonts w:ascii="Arial" w:hAnsi="Arial" w:cs="Arial"/>
+          <w:color w:val="222222"/>
+          <w:sz w:val="16"/>
+          <w:szCs w:val="19"/>
+          <w:shd w:val="clear" w:color="auto" w:fill="FFFFFF"/>
+        </w:rPr>
+        <w:t>("r4ss/r4ss"))</w:t>
+      </w:r>
+      <w:r>
+        <w:rPr>
+          <w:rFonts w:ascii="Arial" w:hAnsi="Arial" w:cs="Arial"/>
+          <w:color w:val="222222"/>
+          <w:sz w:val="16"/>
+          <w:szCs w:val="19"/>
+          <w:shd w:val="clear" w:color="auto" w:fill="FFFFFF"/>
+        </w:rPr>
+        <w:t>’. This will tell it to install into the local folder. Contact the developers if that doesn’t fix it.]</w:t>
+      </w:r>
+      <w:r>
+        <w:rPr>
+          <w:sz w:val="20"/>
+        </w:rPr>
+        <w:br/>
       </w:r>
     </w:p>
     <w:p>
@@ -328,7 +472,12 @@
     </w:p>
     <w:p>
       <w:r>
-        <w:t>That is all you need to do for the workshop. We will be developing and running a simulation so bring your laptop with the folder if you want to follow along.</w:t>
+        <w:t>That is all you need to do for the workshop. We will be developing and running a simulation so bring your lapto</w:t>
+      </w:r>
+      <w:bookmarkStart w:id="0" w:name="_GoBack"/>
+      <w:bookmarkEnd w:id="0"/>
+      <w:r>
+        <w:t>p with the folder if you want to follow along.</w:t>
       </w:r>
     </w:p>
     <w:sectPr>

</xml_diff>